<commit_message>
add contacts and footer
</commit_message>
<xml_diff>
--- a/t04/Эстимейт макета.docx
+++ b/t04/Эстимейт макета.docx
@@ -120,7 +120,11 @@
           <w:tcPr>
             <w:tcW w:w="2337" w:type="dxa"/>
           </w:tcPr>
-          <w:p/>
+          <w:p>
+            <w:r>
+              <w:sym w:font="Wingdings" w:char="F04A"/>
+            </w:r>
+          </w:p>
         </w:tc>
       </w:tr>
       <w:tr>
@@ -171,7 +175,21 @@
           <w:tcPr>
             <w:tcW w:w="2337" w:type="dxa"/>
           </w:tcPr>
-          <w:p/>
+          <w:p>
+            <w:r>
+              <w:t xml:space="preserve">Быстрее, </w:t>
+            </w:r>
+            <w:proofErr w:type="spellStart"/>
+            <w:proofErr w:type="gramStart"/>
+            <w:r>
+              <w:t>т.к</w:t>
+            </w:r>
+            <w:proofErr w:type="spellEnd"/>
+            <w:proofErr w:type="gramEnd"/>
+            <w:r>
+              <w:t xml:space="preserve"> по макету понятно</w:t>
+            </w:r>
+          </w:p>
         </w:tc>
       </w:tr>
       <w:tr>
@@ -213,13 +231,7 @@
               <w:rPr>
                 <w:lang w:val="uk-UA"/>
               </w:rPr>
-              <w:t>2</w:t>
-            </w:r>
-            <w:r>
-              <w:rPr>
-                <w:lang w:val="uk-UA"/>
-              </w:rPr>
-              <w:t xml:space="preserve"> ч</w:t>
+              <w:t>2 ч</w:t>
             </w:r>
           </w:p>
         </w:tc>
@@ -245,7 +257,11 @@
           <w:tcPr>
             <w:tcW w:w="2337" w:type="dxa"/>
           </w:tcPr>
-          <w:p/>
+          <w:p>
+            <w:r>
+              <w:sym w:font="Wingdings" w:char="F04A"/>
+            </w:r>
+          </w:p>
         </w:tc>
       </w:tr>
       <w:tr>
@@ -336,7 +352,11 @@
           <w:tcPr>
             <w:tcW w:w="2337" w:type="dxa"/>
           </w:tcPr>
-          <w:p/>
+          <w:p>
+            <w:r>
+              <w:sym w:font="Wingdings" w:char="F04A"/>
+            </w:r>
+          </w:p>
         </w:tc>
       </w:tr>
       <w:tr>
@@ -378,17 +398,305 @@
                 <w:color w:val="212529"/>
                 <w:shd w:val="clear" w:color="auto" w:fill="FFFFFF"/>
               </w:rPr>
-              <w:t>hero</w:t>
+              <w:t>intro</w:t>
             </w:r>
             <w:proofErr w:type="spellEnd"/>
-            <w:r>
-              <w:rPr>
-                <w:rFonts w:ascii="Segoe UI" w:hAnsi="Segoe UI" w:cs="Segoe UI"/>
-                <w:color w:val="212529"/>
-                <w:shd w:val="clear" w:color="auto" w:fill="FFFFFF"/>
+          </w:p>
+        </w:tc>
+        <w:tc>
+          <w:tcPr>
+            <w:tcW w:w="2081" w:type="dxa"/>
+          </w:tcPr>
+          <w:p>
+            <w:pPr>
+              <w:rPr>
+                <w:lang w:val="uk-UA"/>
+              </w:rPr>
+            </w:pPr>
+            <w:r>
+              <w:rPr>
+                <w:lang w:val="uk-UA"/>
+              </w:rPr>
+              <w:t>2</w:t>
+            </w:r>
+            <w:r>
+              <w:rPr>
+                <w:lang w:val="uk-UA"/>
+              </w:rPr>
+              <w:t xml:space="preserve"> ч</w:t>
+            </w:r>
+          </w:p>
+        </w:tc>
+        <w:tc>
+          <w:tcPr>
+            <w:tcW w:w="1104" w:type="dxa"/>
+          </w:tcPr>
+          <w:p>
+            <w:pPr>
+              <w:rPr>
+                <w:lang w:val="en-US"/>
+              </w:rPr>
+            </w:pPr>
+            <w:r>
+              <w:rPr>
+                <w:lang w:val="en-US"/>
+              </w:rPr>
+              <w:t>3</w:t>
+            </w:r>
+          </w:p>
+        </w:tc>
+        <w:tc>
+          <w:tcPr>
+            <w:tcW w:w="2337" w:type="dxa"/>
+          </w:tcPr>
+          <w:p>
+            <w:r>
+              <w:t>Не отображалась картинка, только фон</w:t>
+            </w:r>
+          </w:p>
+        </w:tc>
+      </w:tr>
+      <w:tr>
+        <w:tc>
+          <w:tcPr>
+            <w:tcW w:w="3823" w:type="dxa"/>
+          </w:tcPr>
+          <w:p>
+            <w:pPr>
+              <w:rPr>
+                <w:lang w:val="en-US"/>
+              </w:rPr>
+            </w:pPr>
+            <w:r>
+              <w:rPr>
+                <w:rFonts w:ascii="Segoe UI" w:hAnsi="Segoe UI" w:cs="Segoe UI"/>
+                <w:color w:val="212529"/>
+                <w:shd w:val="clear" w:color="auto" w:fill="FFFFFF"/>
+              </w:rPr>
+              <w:t>Стилизация</w:t>
+            </w:r>
+            <w:r>
+              <w:rPr>
+                <w:rFonts w:ascii="Segoe UI" w:hAnsi="Segoe UI" w:cs="Segoe UI"/>
+                <w:color w:val="212529"/>
+                <w:shd w:val="clear" w:color="auto" w:fill="FFFFFF"/>
+                <w:lang w:val="en-US"/>
+              </w:rPr>
+              <w:t xml:space="preserve"> team</w:t>
+            </w:r>
+          </w:p>
+        </w:tc>
+        <w:tc>
+          <w:tcPr>
+            <w:tcW w:w="2081" w:type="dxa"/>
+          </w:tcPr>
+          <w:p>
+            <w:r>
+              <w:rPr>
+                <w:lang w:val="en-US"/>
+              </w:rPr>
+              <w:t xml:space="preserve">1 </w:t>
+            </w:r>
+            <w:r>
+              <w:t>ч</w:t>
+            </w:r>
+          </w:p>
+        </w:tc>
+        <w:tc>
+          <w:tcPr>
+            <w:tcW w:w="1104" w:type="dxa"/>
+          </w:tcPr>
+          <w:p>
+            <w:r>
+              <w:t>4</w:t>
+            </w:r>
+          </w:p>
+        </w:tc>
+        <w:tc>
+          <w:tcPr>
+            <w:tcW w:w="2337" w:type="dxa"/>
+          </w:tcPr>
+          <w:p>
+            <w:r>
+              <w:t xml:space="preserve">Картинки выстраивались только по вертикали, не получалось настроить </w:t>
+            </w:r>
+            <w:proofErr w:type="spellStart"/>
+            <w:r>
+              <w:t>ховер</w:t>
+            </w:r>
+            <w:proofErr w:type="spellEnd"/>
+          </w:p>
+        </w:tc>
+      </w:tr>
+      <w:tr>
+        <w:tc>
+          <w:tcPr>
+            <w:tcW w:w="3823" w:type="dxa"/>
+          </w:tcPr>
+          <w:p>
+            <w:pPr>
+              <w:rPr>
+                <w:lang w:val="en-US"/>
+              </w:rPr>
+            </w:pPr>
+            <w:r>
+              <w:rPr>
+                <w:rFonts w:ascii="Segoe UI" w:hAnsi="Segoe UI" w:cs="Segoe UI"/>
+                <w:color w:val="212529"/>
+                <w:shd w:val="clear" w:color="auto" w:fill="FFFFFF"/>
+              </w:rPr>
+              <w:t>Стилизация</w:t>
+            </w:r>
+            <w:r>
+              <w:rPr>
+                <w:rFonts w:ascii="Segoe UI" w:hAnsi="Segoe UI" w:cs="Segoe UI"/>
+                <w:color w:val="212529"/>
+                <w:shd w:val="clear" w:color="auto" w:fill="FFFFFF"/>
+                <w:lang w:val="en-US"/>
+              </w:rPr>
+              <w:t xml:space="preserve"> about</w:t>
+            </w:r>
+          </w:p>
+        </w:tc>
+        <w:tc>
+          <w:tcPr>
+            <w:tcW w:w="2081" w:type="dxa"/>
+          </w:tcPr>
+          <w:p>
+            <w:r>
+              <w:rPr>
+                <w:lang w:val="en-US"/>
+              </w:rPr>
+              <w:t>1</w:t>
+            </w:r>
+            <w:r>
+              <w:t xml:space="preserve"> ч</w:t>
+            </w:r>
+          </w:p>
+        </w:tc>
+        <w:tc>
+          <w:tcPr>
+            <w:tcW w:w="1104" w:type="dxa"/>
+          </w:tcPr>
+          <w:p>
+            <w:r>
+              <w:t>2</w:t>
+            </w:r>
+          </w:p>
+        </w:tc>
+        <w:tc>
+          <w:tcPr>
+            <w:tcW w:w="2337" w:type="dxa"/>
+          </w:tcPr>
+          <w:p>
+            <w:r>
+              <w:t>Долго возилась над правой частью блока</w:t>
+            </w:r>
+          </w:p>
+        </w:tc>
+      </w:tr>
+      <w:tr>
+        <w:tc>
+          <w:tcPr>
+            <w:tcW w:w="3823" w:type="dxa"/>
+          </w:tcPr>
+          <w:p>
+            <w:pPr>
+              <w:rPr>
+                <w:lang w:val="en-US"/>
+              </w:rPr>
+            </w:pPr>
+            <w:r>
+              <w:rPr>
+                <w:rFonts w:ascii="Segoe UI" w:hAnsi="Segoe UI" w:cs="Segoe UI"/>
+                <w:color w:val="212529"/>
+                <w:shd w:val="clear" w:color="auto" w:fill="FFFFFF"/>
+              </w:rPr>
+              <w:t xml:space="preserve">Стилизация </w:t>
+            </w:r>
+            <w:proofErr w:type="spellStart"/>
+            <w:r>
+              <w:rPr>
+                <w:rFonts w:ascii="Segoe UI" w:hAnsi="Segoe UI" w:cs="Segoe UI"/>
+                <w:color w:val="212529"/>
+                <w:shd w:val="clear" w:color="auto" w:fill="FFFFFF"/>
+              </w:rPr>
+              <w:t>navigation</w:t>
+            </w:r>
+            <w:proofErr w:type="spellEnd"/>
+          </w:p>
+        </w:tc>
+        <w:tc>
+          <w:tcPr>
+            <w:tcW w:w="2081" w:type="dxa"/>
+          </w:tcPr>
+          <w:p>
+            <w:r>
+              <w:t>2</w:t>
+            </w:r>
+            <w:r>
+              <w:rPr>
+                <w:lang w:val="en-US"/>
               </w:rPr>
               <w:t xml:space="preserve"> </w:t>
             </w:r>
+            <w:r>
+              <w:t>ч</w:t>
+            </w:r>
+          </w:p>
+        </w:tc>
+        <w:tc>
+          <w:tcPr>
+            <w:tcW w:w="1104" w:type="dxa"/>
+          </w:tcPr>
+          <w:p>
+            <w:r>
+              <w:t>2</w:t>
+            </w:r>
+          </w:p>
+        </w:tc>
+        <w:tc>
+          <w:tcPr>
+            <w:tcW w:w="2337" w:type="dxa"/>
+          </w:tcPr>
+          <w:p>
+            <w:r>
+              <w:sym w:font="Wingdings" w:char="F04A"/>
+            </w:r>
+          </w:p>
+        </w:tc>
+      </w:tr>
+      <w:tr>
+        <w:tc>
+          <w:tcPr>
+            <w:tcW w:w="3823" w:type="dxa"/>
+          </w:tcPr>
+          <w:p>
+            <w:pPr>
+              <w:rPr>
+                <w:rFonts w:ascii="Segoe UI" w:hAnsi="Segoe UI" w:cs="Segoe UI"/>
+                <w:color w:val="212529"/>
+                <w:shd w:val="clear" w:color="auto" w:fill="FFFFFF"/>
+                <w:lang w:val="en-US"/>
+              </w:rPr>
+            </w:pPr>
+            <w:r>
+              <w:rPr>
+                <w:rFonts w:ascii="Segoe UI" w:hAnsi="Segoe UI" w:cs="Segoe UI"/>
+                <w:color w:val="212529"/>
+                <w:shd w:val="clear" w:color="auto" w:fill="FFFFFF"/>
+              </w:rPr>
+              <w:t>Стилизация</w:t>
+            </w:r>
+            <w:r>
+              <w:rPr>
+                <w:rFonts w:ascii="Segoe UI" w:hAnsi="Segoe UI" w:cs="Segoe UI"/>
+                <w:color w:val="212529"/>
+                <w:shd w:val="clear" w:color="auto" w:fill="FFFFFF"/>
+                <w:lang w:val="en-US"/>
+              </w:rPr>
+              <w:t xml:space="preserve"> services</w:t>
+            </w:r>
           </w:p>
         </w:tc>
         <w:tc>
@@ -396,21 +704,149 @@
             <w:tcW w:w="2081" w:type="dxa"/>
           </w:tcPr>
           <w:p>
+            <w:r>
+              <w:t>2 ч</w:t>
+            </w:r>
+          </w:p>
+        </w:tc>
+        <w:tc>
+          <w:tcPr>
+            <w:tcW w:w="1104" w:type="dxa"/>
+          </w:tcPr>
+          <w:p>
+            <w:r>
+              <w:t>2</w:t>
+            </w:r>
+          </w:p>
+        </w:tc>
+        <w:tc>
+          <w:tcPr>
+            <w:tcW w:w="2337" w:type="dxa"/>
+          </w:tcPr>
+          <w:p>
+            <w:r>
+              <w:sym w:font="Wingdings" w:char="F04A"/>
+            </w:r>
+          </w:p>
+        </w:tc>
+      </w:tr>
+      <w:tr>
+        <w:tc>
+          <w:tcPr>
+            <w:tcW w:w="3823" w:type="dxa"/>
+          </w:tcPr>
+          <w:p>
             <w:pPr>
               <w:rPr>
-                <w:lang w:val="uk-UA"/>
+                <w:rFonts w:ascii="Segoe UI" w:hAnsi="Segoe UI" w:cs="Segoe UI"/>
+                <w:color w:val="212529"/>
+                <w:shd w:val="clear" w:color="auto" w:fill="FFFFFF"/>
+                <w:lang w:val="en-US"/>
               </w:rPr>
             </w:pPr>
             <w:r>
               <w:rPr>
-                <w:lang w:val="uk-UA"/>
-              </w:rPr>
+                <w:rFonts w:ascii="Segoe UI" w:hAnsi="Segoe UI" w:cs="Segoe UI"/>
+                <w:color w:val="212529"/>
+                <w:shd w:val="clear" w:color="auto" w:fill="FFFFFF"/>
+              </w:rPr>
+              <w:t>Стилизация</w:t>
+            </w:r>
+            <w:r>
+              <w:rPr>
+                <w:rFonts w:ascii="Segoe UI" w:hAnsi="Segoe UI" w:cs="Segoe UI"/>
+                <w:color w:val="212529"/>
+                <w:shd w:val="clear" w:color="auto" w:fill="FFFFFF"/>
+                <w:lang w:val="en-US"/>
+              </w:rPr>
+              <w:t xml:space="preserve"> features</w:t>
+            </w:r>
+          </w:p>
+        </w:tc>
+        <w:tc>
+          <w:tcPr>
+            <w:tcW w:w="2081" w:type="dxa"/>
+          </w:tcPr>
+          <w:p>
+            <w:r>
+              <w:rPr>
+                <w:lang w:val="en-US"/>
+              </w:rPr>
+              <w:t>1</w:t>
+            </w:r>
+            <w:r>
+              <w:t xml:space="preserve"> ч</w:t>
+            </w:r>
+          </w:p>
+        </w:tc>
+        <w:tc>
+          <w:tcPr>
+            <w:tcW w:w="1104" w:type="dxa"/>
+          </w:tcPr>
+          <w:p>
+            <w:r>
+              <w:t>3</w:t>
+            </w:r>
+          </w:p>
+        </w:tc>
+        <w:tc>
+          <w:tcPr>
+            <w:tcW w:w="2337" w:type="dxa"/>
+          </w:tcPr>
+          <w:p>
+            <w:r>
+              <w:t xml:space="preserve">Картинки выстраивались в одну линию с </w:t>
+            </w:r>
+            <w:proofErr w:type="spellStart"/>
+            <w:r>
+              <w:t>заголовкрм</w:t>
+            </w:r>
+            <w:proofErr w:type="spellEnd"/>
+          </w:p>
+        </w:tc>
+      </w:tr>
+      <w:tr>
+        <w:tc>
+          <w:tcPr>
+            <w:tcW w:w="3823" w:type="dxa"/>
+          </w:tcPr>
+          <w:p>
+            <w:pPr>
+              <w:rPr>
+                <w:rFonts w:ascii="Segoe UI" w:hAnsi="Segoe UI" w:cs="Segoe UI"/>
+                <w:color w:val="212529"/>
+                <w:shd w:val="clear" w:color="auto" w:fill="FFFFFF"/>
+                <w:lang w:val="en-US"/>
+              </w:rPr>
+            </w:pPr>
+            <w:r>
+              <w:rPr>
+                <w:rFonts w:ascii="Segoe UI" w:hAnsi="Segoe UI" w:cs="Segoe UI"/>
+                <w:color w:val="212529"/>
+                <w:shd w:val="clear" w:color="auto" w:fill="FFFFFF"/>
+              </w:rPr>
+              <w:t>Стилизация</w:t>
+            </w:r>
+            <w:r>
+              <w:rPr>
+                <w:rFonts w:ascii="Segoe UI" w:hAnsi="Segoe UI" w:cs="Segoe UI"/>
+                <w:color w:val="212529"/>
+                <w:shd w:val="clear" w:color="auto" w:fill="FFFFFF"/>
+                <w:lang w:val="en-US"/>
+              </w:rPr>
+              <w:t xml:space="preserve"> contacts</w:t>
+            </w:r>
+          </w:p>
+        </w:tc>
+        <w:tc>
+          <w:tcPr>
+            <w:tcW w:w="2081" w:type="dxa"/>
+          </w:tcPr>
+          <w:p>
+            <w:r>
               <w:t>2</w:t>
             </w:r>
             <w:r>
-              <w:rPr>
-                <w:lang w:val="uk-UA"/>
-              </w:rPr>
               <w:t xml:space="preserve"> ч</w:t>
             </w:r>
           </w:p>
@@ -420,504 +856,238 @@
             <w:tcW w:w="1104" w:type="dxa"/>
           </w:tcPr>
           <w:p>
+            <w:r>
+              <w:t>3</w:t>
+            </w:r>
+          </w:p>
+        </w:tc>
+        <w:tc>
+          <w:tcPr>
+            <w:tcW w:w="2337" w:type="dxa"/>
+          </w:tcPr>
+          <w:p>
+            <w:r>
+              <w:t>Перебор по времени у стилизации формы</w:t>
+            </w:r>
+          </w:p>
+        </w:tc>
+      </w:tr>
+      <w:tr>
+        <w:tc>
+          <w:tcPr>
+            <w:tcW w:w="3823" w:type="dxa"/>
+          </w:tcPr>
+          <w:p>
+            <w:pPr>
+              <w:rPr>
+                <w:rFonts w:ascii="Segoe UI" w:hAnsi="Segoe UI" w:cs="Segoe UI"/>
+                <w:color w:val="212529"/>
+                <w:shd w:val="clear" w:color="auto" w:fill="FFFFFF"/>
+                <w:lang w:val="en-US"/>
+              </w:rPr>
+            </w:pPr>
+            <w:r>
+              <w:rPr>
+                <w:rFonts w:ascii="Segoe UI" w:hAnsi="Segoe UI" w:cs="Segoe UI"/>
+                <w:color w:val="212529"/>
+                <w:shd w:val="clear" w:color="auto" w:fill="FFFFFF"/>
+              </w:rPr>
+              <w:t>Стилизация</w:t>
+            </w:r>
+            <w:r>
+              <w:rPr>
+                <w:rFonts w:ascii="Segoe UI" w:hAnsi="Segoe UI" w:cs="Segoe UI"/>
+                <w:color w:val="212529"/>
+                <w:shd w:val="clear" w:color="auto" w:fill="FFFFFF"/>
+                <w:lang w:val="en-US"/>
+              </w:rPr>
+              <w:t xml:space="preserve"> work</w:t>
+            </w:r>
+          </w:p>
+        </w:tc>
+        <w:tc>
+          <w:tcPr>
+            <w:tcW w:w="2081" w:type="dxa"/>
+          </w:tcPr>
+          <w:p>
+            <w:r>
+              <w:t>2</w:t>
+            </w:r>
+            <w:r>
+              <w:t xml:space="preserve"> ч</w:t>
+            </w:r>
+          </w:p>
+        </w:tc>
+        <w:tc>
+          <w:tcPr>
+            <w:tcW w:w="1104" w:type="dxa"/>
+          </w:tcPr>
+          <w:p>
+            <w:r>
+              <w:t>3</w:t>
+            </w:r>
+          </w:p>
+        </w:tc>
+        <w:tc>
+          <w:tcPr>
+            <w:tcW w:w="2337" w:type="dxa"/>
+          </w:tcPr>
+          <w:p>
+            <w:r>
+              <w:t xml:space="preserve">не получалось настроить </w:t>
+            </w:r>
+            <w:proofErr w:type="spellStart"/>
+            <w:r>
+              <w:t>ховер</w:t>
+            </w:r>
+            <w:proofErr w:type="spellEnd"/>
+          </w:p>
+        </w:tc>
+      </w:tr>
+      <w:tr>
+        <w:tc>
+          <w:tcPr>
+            <w:tcW w:w="3823" w:type="dxa"/>
+          </w:tcPr>
+          <w:p>
+            <w:pPr>
+              <w:rPr>
+                <w:rFonts w:ascii="Segoe UI" w:hAnsi="Segoe UI" w:cs="Segoe UI"/>
+                <w:color w:val="212529"/>
+                <w:shd w:val="clear" w:color="auto" w:fill="FFFFFF"/>
+                <w:lang w:val="en-US"/>
+              </w:rPr>
+            </w:pPr>
+            <w:r>
+              <w:rPr>
+                <w:rFonts w:ascii="Segoe UI" w:hAnsi="Segoe UI" w:cs="Segoe UI"/>
+                <w:color w:val="212529"/>
+                <w:shd w:val="clear" w:color="auto" w:fill="FFFFFF"/>
+              </w:rPr>
+              <w:t>Стилизация</w:t>
+            </w:r>
+            <w:r>
+              <w:rPr>
+                <w:rFonts w:ascii="Segoe UI" w:hAnsi="Segoe UI" w:cs="Segoe UI"/>
+                <w:color w:val="212529"/>
+                <w:shd w:val="clear" w:color="auto" w:fill="FFFFFF"/>
+                <w:lang w:val="en-US"/>
+              </w:rPr>
+              <w:t xml:space="preserve"> footer</w:t>
+            </w:r>
+          </w:p>
+        </w:tc>
+        <w:tc>
+          <w:tcPr>
+            <w:tcW w:w="2081" w:type="dxa"/>
+          </w:tcPr>
+          <w:p>
+            <w:r>
+              <w:rPr>
+                <w:lang w:val="en-US"/>
+              </w:rPr>
+              <w:t xml:space="preserve">1 </w:t>
+            </w:r>
+            <w:r>
+              <w:t>ч</w:t>
+            </w:r>
+          </w:p>
+        </w:tc>
+        <w:tc>
+          <w:tcPr>
+            <w:tcW w:w="1104" w:type="dxa"/>
+          </w:tcPr>
+          <w:p>
+            <w:r>
+              <w:t>1</w:t>
+            </w:r>
+          </w:p>
+        </w:tc>
+        <w:tc>
+          <w:tcPr>
+            <w:tcW w:w="2337" w:type="dxa"/>
+          </w:tcPr>
+          <w:p>
+            <w:r>
+              <w:sym w:font="Wingdings" w:char="F04A"/>
+            </w:r>
+          </w:p>
+        </w:tc>
+      </w:tr>
+      <w:tr>
+        <w:tc>
+          <w:tcPr>
+            <w:tcW w:w="3823" w:type="dxa"/>
+          </w:tcPr>
+          <w:p>
+            <w:pPr>
+              <w:rPr>
+                <w:rFonts w:ascii="Segoe UI" w:hAnsi="Segoe UI" w:cs="Segoe UI"/>
+                <w:color w:val="212529"/>
+                <w:shd w:val="clear" w:color="auto" w:fill="FFFFFF"/>
+              </w:rPr>
+            </w:pPr>
+          </w:p>
+          <w:p>
+            <w:pPr>
+              <w:rPr>
+                <w:rFonts w:ascii="Segoe UI" w:hAnsi="Segoe UI" w:cs="Segoe UI"/>
+                <w:color w:val="212529"/>
+                <w:shd w:val="clear" w:color="auto" w:fill="FFFFFF"/>
+              </w:rPr>
+            </w:pPr>
+            <w:r>
+              <w:rPr>
+                <w:rFonts w:ascii="Segoe UI" w:hAnsi="Segoe UI" w:cs="Segoe UI"/>
+                <w:color w:val="212529"/>
+                <w:shd w:val="clear" w:color="auto" w:fill="FFFFFF"/>
+              </w:rPr>
+              <w:t>Всего на проект</w:t>
+            </w:r>
+          </w:p>
+        </w:tc>
+        <w:tc>
+          <w:tcPr>
+            <w:tcW w:w="2081" w:type="dxa"/>
+          </w:tcPr>
+          <w:p>
+            <w:r>
+              <w:t>2331</w:t>
+            </w:r>
+            <w:r>
+              <w:t xml:space="preserve"> ч</w:t>
+            </w:r>
+          </w:p>
+        </w:tc>
+        <w:tc>
+          <w:tcPr>
+            <w:tcW w:w="1104" w:type="dxa"/>
+          </w:tcPr>
+          <w:p>
+            <w:r>
+              <w:t>30</w:t>
+            </w:r>
+          </w:p>
+        </w:tc>
+        <w:tc>
+          <w:tcPr>
+            <w:tcW w:w="2337" w:type="dxa"/>
+          </w:tcPr>
+          <w:p>
+            <w:r>
+              <w:t xml:space="preserve">Ввиду того, что работать не получалось долго из-за отсутствия интернета на побережье, невозможности </w:t>
+            </w:r>
+            <w:proofErr w:type="spellStart"/>
+            <w:r>
+              <w:t>загуглить</w:t>
+            </w:r>
+            <w:proofErr w:type="spellEnd"/>
+            <w:r>
+              <w:t xml:space="preserve"> справку по проблемным моментам, вышел перебор по предполагаемому времени на 31%</w:t>
+            </w:r>
             <w:bookmarkStart w:id="0" w:name="_GoBack"/>
             <w:bookmarkEnd w:id="0"/>
           </w:p>
-        </w:tc>
-        <w:tc>
-          <w:tcPr>
-            <w:tcW w:w="2337" w:type="dxa"/>
-          </w:tcPr>
-          <w:p/>
-        </w:tc>
-      </w:tr>
-      <w:tr>
-        <w:tc>
-          <w:tcPr>
-            <w:tcW w:w="3823" w:type="dxa"/>
-          </w:tcPr>
-          <w:p>
-            <w:pPr>
-              <w:rPr>
-                <w:lang w:val="en-US"/>
-              </w:rPr>
-            </w:pPr>
-            <w:r>
-              <w:rPr>
-                <w:rFonts w:ascii="Segoe UI" w:hAnsi="Segoe UI" w:cs="Segoe UI"/>
-                <w:color w:val="212529"/>
-                <w:shd w:val="clear" w:color="auto" w:fill="FFFFFF"/>
-              </w:rPr>
-              <w:t>Стилизация</w:t>
-            </w:r>
-            <w:r>
-              <w:rPr>
-                <w:rFonts w:ascii="Segoe UI" w:hAnsi="Segoe UI" w:cs="Segoe UI"/>
-                <w:color w:val="212529"/>
-                <w:shd w:val="clear" w:color="auto" w:fill="FFFFFF"/>
-                <w:lang w:val="en-US"/>
-              </w:rPr>
-              <w:t xml:space="preserve"> title</w:t>
-            </w:r>
-          </w:p>
-        </w:tc>
-        <w:tc>
-          <w:tcPr>
-            <w:tcW w:w="2081" w:type="dxa"/>
-          </w:tcPr>
-          <w:p>
-            <w:r>
-              <w:rPr>
-                <w:lang w:val="en-US"/>
-              </w:rPr>
-              <w:t xml:space="preserve">1 </w:t>
-            </w:r>
-            <w:r>
-              <w:t>ч</w:t>
-            </w:r>
-          </w:p>
-        </w:tc>
-        <w:tc>
-          <w:tcPr>
-            <w:tcW w:w="1104" w:type="dxa"/>
-          </w:tcPr>
-          <w:p/>
-        </w:tc>
-        <w:tc>
-          <w:tcPr>
-            <w:tcW w:w="2337" w:type="dxa"/>
-          </w:tcPr>
-          <w:p/>
-        </w:tc>
-      </w:tr>
-      <w:tr>
-        <w:tc>
-          <w:tcPr>
-            <w:tcW w:w="3823" w:type="dxa"/>
-          </w:tcPr>
-          <w:p>
-            <w:pPr>
-              <w:rPr>
-                <w:lang w:val="en-US"/>
-              </w:rPr>
-            </w:pPr>
-            <w:r>
-              <w:rPr>
-                <w:rFonts w:ascii="Segoe UI" w:hAnsi="Segoe UI" w:cs="Segoe UI"/>
-                <w:color w:val="212529"/>
-                <w:shd w:val="clear" w:color="auto" w:fill="FFFFFF"/>
-              </w:rPr>
-              <w:t>Стилизация</w:t>
-            </w:r>
-            <w:r>
-              <w:rPr>
-                <w:rFonts w:ascii="Segoe UI" w:hAnsi="Segoe UI" w:cs="Segoe UI"/>
-                <w:color w:val="212529"/>
-                <w:shd w:val="clear" w:color="auto" w:fill="FFFFFF"/>
-                <w:lang w:val="en-US"/>
-              </w:rPr>
-              <w:t xml:space="preserve"> </w:t>
-            </w:r>
-            <w:proofErr w:type="spellStart"/>
-            <w:r>
-              <w:rPr>
-                <w:rFonts w:ascii="Segoe UI" w:hAnsi="Segoe UI" w:cs="Segoe UI"/>
-                <w:color w:val="212529"/>
-                <w:shd w:val="clear" w:color="auto" w:fill="FFFFFF"/>
-                <w:lang w:val="en-US"/>
-              </w:rPr>
-              <w:t>desc</w:t>
-            </w:r>
-            <w:proofErr w:type="spellEnd"/>
-          </w:p>
-        </w:tc>
-        <w:tc>
-          <w:tcPr>
-            <w:tcW w:w="2081" w:type="dxa"/>
-          </w:tcPr>
-          <w:p>
-            <w:r>
-              <w:rPr>
-                <w:lang w:val="en-US"/>
-              </w:rPr>
-              <w:t>1</w:t>
-            </w:r>
-            <w:r>
-              <w:t xml:space="preserve"> ч</w:t>
-            </w:r>
-          </w:p>
-        </w:tc>
-        <w:tc>
-          <w:tcPr>
-            <w:tcW w:w="1104" w:type="dxa"/>
-          </w:tcPr>
-          <w:p/>
-        </w:tc>
-        <w:tc>
-          <w:tcPr>
-            <w:tcW w:w="2337" w:type="dxa"/>
-          </w:tcPr>
-          <w:p/>
-        </w:tc>
-      </w:tr>
-      <w:tr>
-        <w:tc>
-          <w:tcPr>
-            <w:tcW w:w="3823" w:type="dxa"/>
-          </w:tcPr>
-          <w:p>
-            <w:pPr>
-              <w:rPr>
-                <w:lang w:val="en-US"/>
-              </w:rPr>
-            </w:pPr>
-            <w:r>
-              <w:rPr>
-                <w:rFonts w:ascii="Segoe UI" w:hAnsi="Segoe UI" w:cs="Segoe UI"/>
-                <w:color w:val="212529"/>
-                <w:shd w:val="clear" w:color="auto" w:fill="FFFFFF"/>
-              </w:rPr>
-              <w:t xml:space="preserve">Стилизация </w:t>
-            </w:r>
-            <w:proofErr w:type="spellStart"/>
-            <w:r>
-              <w:rPr>
-                <w:rFonts w:ascii="Segoe UI" w:hAnsi="Segoe UI" w:cs="Segoe UI"/>
-                <w:color w:val="212529"/>
-                <w:shd w:val="clear" w:color="auto" w:fill="FFFFFF"/>
-              </w:rPr>
-              <w:t>navigation</w:t>
-            </w:r>
-            <w:proofErr w:type="spellEnd"/>
-          </w:p>
-        </w:tc>
-        <w:tc>
-          <w:tcPr>
-            <w:tcW w:w="2081" w:type="dxa"/>
-          </w:tcPr>
-          <w:p>
-            <w:r>
-              <w:t>2</w:t>
-            </w:r>
-            <w:r>
-              <w:rPr>
-                <w:lang w:val="en-US"/>
-              </w:rPr>
-              <w:t xml:space="preserve"> </w:t>
-            </w:r>
-            <w:r>
-              <w:t>ч</w:t>
-            </w:r>
-          </w:p>
-        </w:tc>
-        <w:tc>
-          <w:tcPr>
-            <w:tcW w:w="1104" w:type="dxa"/>
-          </w:tcPr>
-          <w:p/>
-        </w:tc>
-        <w:tc>
-          <w:tcPr>
-            <w:tcW w:w="2337" w:type="dxa"/>
-          </w:tcPr>
-          <w:p/>
-        </w:tc>
-      </w:tr>
-      <w:tr>
-        <w:tc>
-          <w:tcPr>
-            <w:tcW w:w="3823" w:type="dxa"/>
-          </w:tcPr>
-          <w:p>
-            <w:pPr>
-              <w:rPr>
-                <w:rFonts w:ascii="Segoe UI" w:hAnsi="Segoe UI" w:cs="Segoe UI"/>
-                <w:color w:val="212529"/>
-                <w:shd w:val="clear" w:color="auto" w:fill="FFFFFF"/>
-                <w:lang w:val="en-US"/>
-              </w:rPr>
-            </w:pPr>
-            <w:r>
-              <w:rPr>
-                <w:rFonts w:ascii="Segoe UI" w:hAnsi="Segoe UI" w:cs="Segoe UI"/>
-                <w:color w:val="212529"/>
-                <w:shd w:val="clear" w:color="auto" w:fill="FFFFFF"/>
-              </w:rPr>
-              <w:t>Стилизация</w:t>
-            </w:r>
-            <w:r>
-              <w:rPr>
-                <w:rFonts w:ascii="Segoe UI" w:hAnsi="Segoe UI" w:cs="Segoe UI"/>
-                <w:color w:val="212529"/>
-                <w:shd w:val="clear" w:color="auto" w:fill="FFFFFF"/>
-                <w:lang w:val="en-US"/>
-              </w:rPr>
-              <w:t xml:space="preserve"> section</w:t>
-            </w:r>
-          </w:p>
-        </w:tc>
-        <w:tc>
-          <w:tcPr>
-            <w:tcW w:w="2081" w:type="dxa"/>
-          </w:tcPr>
-          <w:p>
-            <w:r>
-              <w:t>2</w:t>
-            </w:r>
-            <w:r>
-              <w:t xml:space="preserve"> ч</w:t>
-            </w:r>
-          </w:p>
-        </w:tc>
-        <w:tc>
-          <w:tcPr>
-            <w:tcW w:w="1104" w:type="dxa"/>
-          </w:tcPr>
-          <w:p/>
-        </w:tc>
-        <w:tc>
-          <w:tcPr>
-            <w:tcW w:w="2337" w:type="dxa"/>
-          </w:tcPr>
-          <w:p/>
-        </w:tc>
-      </w:tr>
-      <w:tr>
-        <w:tc>
-          <w:tcPr>
-            <w:tcW w:w="3823" w:type="dxa"/>
-          </w:tcPr>
-          <w:p>
-            <w:pPr>
-              <w:rPr>
-                <w:rFonts w:ascii="Segoe UI" w:hAnsi="Segoe UI" w:cs="Segoe UI"/>
-                <w:color w:val="212529"/>
-                <w:shd w:val="clear" w:color="auto" w:fill="FFFFFF"/>
-                <w:lang w:val="en-US"/>
-              </w:rPr>
-            </w:pPr>
-            <w:r>
-              <w:rPr>
-                <w:rFonts w:ascii="Segoe UI" w:hAnsi="Segoe UI" w:cs="Segoe UI"/>
-                <w:color w:val="212529"/>
-                <w:shd w:val="clear" w:color="auto" w:fill="FFFFFF"/>
-              </w:rPr>
-              <w:t>Стилизация</w:t>
-            </w:r>
-            <w:r>
-              <w:rPr>
-                <w:rFonts w:ascii="Segoe UI" w:hAnsi="Segoe UI" w:cs="Segoe UI"/>
-                <w:color w:val="212529"/>
-                <w:shd w:val="clear" w:color="auto" w:fill="FFFFFF"/>
-                <w:lang w:val="en-US"/>
-              </w:rPr>
-              <w:t xml:space="preserve"> list</w:t>
-            </w:r>
-          </w:p>
-        </w:tc>
-        <w:tc>
-          <w:tcPr>
-            <w:tcW w:w="2081" w:type="dxa"/>
-          </w:tcPr>
-          <w:p>
-            <w:r>
-              <w:rPr>
-                <w:lang w:val="en-US"/>
-              </w:rPr>
-              <w:t>1</w:t>
-            </w:r>
-            <w:r>
-              <w:t xml:space="preserve"> ч</w:t>
-            </w:r>
-          </w:p>
-        </w:tc>
-        <w:tc>
-          <w:tcPr>
-            <w:tcW w:w="1104" w:type="dxa"/>
-          </w:tcPr>
-          <w:p/>
-        </w:tc>
-        <w:tc>
-          <w:tcPr>
-            <w:tcW w:w="2337" w:type="dxa"/>
-          </w:tcPr>
-          <w:p/>
-        </w:tc>
-      </w:tr>
-      <w:tr>
-        <w:tc>
-          <w:tcPr>
-            <w:tcW w:w="3823" w:type="dxa"/>
-          </w:tcPr>
-          <w:p>
-            <w:pPr>
-              <w:rPr>
-                <w:rFonts w:ascii="Segoe UI" w:hAnsi="Segoe UI" w:cs="Segoe UI"/>
-                <w:color w:val="212529"/>
-                <w:shd w:val="clear" w:color="auto" w:fill="FFFFFF"/>
-                <w:lang w:val="en-US"/>
-              </w:rPr>
-            </w:pPr>
-            <w:r>
-              <w:rPr>
-                <w:rFonts w:ascii="Segoe UI" w:hAnsi="Segoe UI" w:cs="Segoe UI"/>
-                <w:color w:val="212529"/>
-                <w:shd w:val="clear" w:color="auto" w:fill="FFFFFF"/>
-              </w:rPr>
-              <w:t>Стилизация</w:t>
-            </w:r>
-            <w:r>
-              <w:rPr>
-                <w:rFonts w:ascii="Segoe UI" w:hAnsi="Segoe UI" w:cs="Segoe UI"/>
-                <w:color w:val="212529"/>
-                <w:shd w:val="clear" w:color="auto" w:fill="FFFFFF"/>
-                <w:lang w:val="en-US"/>
-              </w:rPr>
-              <w:t xml:space="preserve"> card</w:t>
-            </w:r>
-          </w:p>
-        </w:tc>
-        <w:tc>
-          <w:tcPr>
-            <w:tcW w:w="2081" w:type="dxa"/>
-          </w:tcPr>
-          <w:p>
-            <w:r>
-              <w:t>2</w:t>
-            </w:r>
-            <w:r>
-              <w:t xml:space="preserve"> ч</w:t>
-            </w:r>
-          </w:p>
-        </w:tc>
-        <w:tc>
-          <w:tcPr>
-            <w:tcW w:w="1104" w:type="dxa"/>
-          </w:tcPr>
-          <w:p/>
-        </w:tc>
-        <w:tc>
-          <w:tcPr>
-            <w:tcW w:w="2337" w:type="dxa"/>
-          </w:tcPr>
-          <w:p/>
-        </w:tc>
-      </w:tr>
-      <w:tr>
-        <w:tc>
-          <w:tcPr>
-            <w:tcW w:w="3823" w:type="dxa"/>
-          </w:tcPr>
-          <w:p>
-            <w:pPr>
-              <w:rPr>
-                <w:rFonts w:ascii="Segoe UI" w:hAnsi="Segoe UI" w:cs="Segoe UI"/>
-                <w:color w:val="212529"/>
-                <w:shd w:val="clear" w:color="auto" w:fill="FFFFFF"/>
-                <w:lang w:val="en-US"/>
-              </w:rPr>
-            </w:pPr>
-            <w:r>
-              <w:rPr>
-                <w:rFonts w:ascii="Segoe UI" w:hAnsi="Segoe UI" w:cs="Segoe UI"/>
-                <w:color w:val="212529"/>
-                <w:shd w:val="clear" w:color="auto" w:fill="FFFFFF"/>
-              </w:rPr>
-              <w:t>Стилизация</w:t>
-            </w:r>
-            <w:r>
-              <w:rPr>
-                <w:rFonts w:ascii="Segoe UI" w:hAnsi="Segoe UI" w:cs="Segoe UI"/>
-                <w:color w:val="212529"/>
-                <w:shd w:val="clear" w:color="auto" w:fill="FFFFFF"/>
-                <w:lang w:val="en-US"/>
-              </w:rPr>
-              <w:t xml:space="preserve"> container</w:t>
-            </w:r>
-          </w:p>
-        </w:tc>
-        <w:tc>
-          <w:tcPr>
-            <w:tcW w:w="2081" w:type="dxa"/>
-          </w:tcPr>
-          <w:p>
-            <w:r>
-              <w:t>2</w:t>
-            </w:r>
-            <w:r>
-              <w:t xml:space="preserve"> ч</w:t>
-            </w:r>
-          </w:p>
-        </w:tc>
-        <w:tc>
-          <w:tcPr>
-            <w:tcW w:w="1104" w:type="dxa"/>
-          </w:tcPr>
-          <w:p/>
-        </w:tc>
-        <w:tc>
-          <w:tcPr>
-            <w:tcW w:w="2337" w:type="dxa"/>
-          </w:tcPr>
-          <w:p/>
-        </w:tc>
-      </w:tr>
-      <w:tr>
-        <w:tc>
-          <w:tcPr>
-            <w:tcW w:w="3823" w:type="dxa"/>
-          </w:tcPr>
-          <w:p>
-            <w:pPr>
-              <w:rPr>
-                <w:rFonts w:ascii="Segoe UI" w:hAnsi="Segoe UI" w:cs="Segoe UI"/>
-                <w:color w:val="212529"/>
-                <w:shd w:val="clear" w:color="auto" w:fill="FFFFFF"/>
-              </w:rPr>
-            </w:pPr>
-          </w:p>
-          <w:p>
-            <w:pPr>
-              <w:rPr>
-                <w:rFonts w:ascii="Segoe UI" w:hAnsi="Segoe UI" w:cs="Segoe UI"/>
-                <w:color w:val="212529"/>
-                <w:shd w:val="clear" w:color="auto" w:fill="FFFFFF"/>
-              </w:rPr>
-            </w:pPr>
-            <w:r>
-              <w:rPr>
-                <w:rFonts w:ascii="Segoe UI" w:hAnsi="Segoe UI" w:cs="Segoe UI"/>
-                <w:color w:val="212529"/>
-                <w:shd w:val="clear" w:color="auto" w:fill="FFFFFF"/>
-              </w:rPr>
-              <w:t>Всего на проект</w:t>
-            </w:r>
-          </w:p>
-        </w:tc>
-        <w:tc>
-          <w:tcPr>
-            <w:tcW w:w="2081" w:type="dxa"/>
-          </w:tcPr>
-          <w:p>
-            <w:r>
-              <w:t>22</w:t>
-            </w:r>
-            <w:r>
-              <w:t xml:space="preserve"> ч</w:t>
-            </w:r>
-          </w:p>
-        </w:tc>
-        <w:tc>
-          <w:tcPr>
-            <w:tcW w:w="1104" w:type="dxa"/>
-          </w:tcPr>
-          <w:p/>
-        </w:tc>
-        <w:tc>
-          <w:tcPr>
-            <w:tcW w:w="2337" w:type="dxa"/>
-          </w:tcPr>
-          <w:p/>
         </w:tc>
       </w:tr>
     </w:tbl>

</xml_diff>